<commit_message>
Add an Enum class that is used to classify classes.
</commit_message>
<xml_diff>
--- a/utils/toll_websites_credentials/Downloading Transactions from Accounts.docx
+++ b/utils/toll_websites_credentials/Downloading Transactions from Accounts.docx
@@ -1772,10 +1772,16 @@
             <w:r>
               <w:rPr>
                 <w:rFonts w:cs="Calibri Light" w:ascii="Calibri Light" w:hAnsi="Calibri Light" w:asciiTheme="majorHAnsi" w:cstheme="majorHAnsi" w:hAnsiTheme="majorHAnsi"/>
-                <w:sz w:val="20"/>
-                <w:szCs w:val="20"/>
-              </w:rPr>
-              <w:t xml:space="preserve"> </w:t>
+                <w:b w:val="false"/>
+                <w:i w:val="false"/>
+                <w:caps w:val="false"/>
+                <w:smallCaps w:val="false"/>
+                <w:color w:val="000000"/>
+                <w:spacing w:val="0"/>
+                <w:sz w:val="20"/>
+                <w:szCs w:val="20"/>
+              </w:rPr>
+              <w:t>INNOV032B</w:t>
             </w:r>
           </w:p>
         </w:tc>
@@ -4920,7 +4926,6 @@
     <w:rPrDefault>
       <w:rPr>
         <w:rFonts w:ascii="Calibri" w:hAnsi="Calibri" w:eastAsia="" w:cs="" w:asciiTheme="minorHAnsi" w:cstheme="minorBidi" w:eastAsiaTheme="minorEastAsia" w:hAnsiTheme="minorHAnsi"/>
-        <w:sz w:val="22"/>
         <w:szCs w:val="22"/>
         <w:lang w:val="en-US" w:eastAsia="en-US" w:bidi="ar-SA"/>
       </w:rPr>
@@ -5311,6 +5316,7 @@
     <w:rsid w:val="00847492"/>
     <w:pPr>
       <w:widowControl/>
+      <w:suppressAutoHyphens w:val="true"/>
       <w:bidi w:val="0"/>
       <w:spacing w:lineRule="auto" w:line="276" w:before="0" w:after="200"/>
       <w:jc w:val="left"/>
@@ -6006,6 +6012,7 @@
     <w:rsid w:val="00847492"/>
     <w:pPr>
       <w:widowControl/>
+      <w:suppressAutoHyphens w:val="true"/>
       <w:bidi w:val="0"/>
       <w:spacing w:lineRule="auto" w:line="240" w:before="0" w:after="0"/>
       <w:jc w:val="left"/>

</xml_diff>